<commit_message>
Modifications du schema de la BDD et des relations entre les objets et modifications faites en conséquences sur le programme
</commit_message>
<xml_diff>
--- a/src/main/doc/MPD.docx
+++ b/src/main/doc/MPD.docx
@@ -9,7 +9,6 @@
           <w:lang w:val="en-US"/>
         </w:rPr>
       </w:pPr>
-      <w:proofErr w:type="gramStart"/>
       <w:r>
         <w:rPr>
           <w:lang w:val="en-US"/>
@@ -20,9 +19,20 @@
         <w:rPr>
           <w:lang w:val="en-US"/>
         </w:rPr>
-        <w:t>sers(</w:t>
-      </w:r>
-      <w:proofErr w:type="gramEnd"/>
+        <w:t>sers</w:t>
+      </w:r>
+      <w:r>
+        <w:rPr>
+          <w:lang w:val="en-US"/>
+        </w:rPr>
+        <w:t xml:space="preserve"> </w:t>
+      </w:r>
+      <w:r>
+        <w:rPr>
+          <w:lang w:val="en-US"/>
+        </w:rPr>
+        <w:t>(</w:t>
+      </w:r>
       <w:r>
         <w:rPr>
           <w:u w:val="single"/>
@@ -34,35 +44,7 @@
         <w:rPr>
           <w:lang w:val="en-US"/>
         </w:rPr>
-        <w:t xml:space="preserve">, </w:t>
-      </w:r>
-      <w:proofErr w:type="spellStart"/>
-      <w:r>
-        <w:rPr>
-          <w:lang w:val="en-US"/>
-        </w:rPr>
-        <w:t>last_name</w:t>
-      </w:r>
-      <w:proofErr w:type="spellEnd"/>
-      <w:r>
-        <w:rPr>
-          <w:lang w:val="en-US"/>
-        </w:rPr>
-        <w:t xml:space="preserve">, </w:t>
-      </w:r>
-      <w:proofErr w:type="spellStart"/>
-      <w:r>
-        <w:rPr>
-          <w:lang w:val="en-US"/>
-        </w:rPr>
-        <w:t>first_name</w:t>
-      </w:r>
-      <w:proofErr w:type="spellEnd"/>
-      <w:r>
-        <w:rPr>
-          <w:lang w:val="en-US"/>
-        </w:rPr>
-        <w:t>, password, sold, role)</w:t>
+        <w:t>, last_name, first_name, password, sold, role)</w:t>
       </w:r>
     </w:p>
     <w:p>
@@ -72,15 +54,12 @@
           <w:lang w:val="en-US"/>
         </w:rPr>
       </w:pPr>
-      <w:proofErr w:type="gramStart"/>
-      <w:r>
-        <w:rPr>
-          <w:lang w:val="en-US"/>
-        </w:rPr>
-        <w:t>transactions(</w:t>
-      </w:r>
-      <w:proofErr w:type="spellStart"/>
-      <w:proofErr w:type="gramEnd"/>
+      <w:r>
+        <w:rPr>
+          <w:lang w:val="en-US"/>
+        </w:rPr>
+        <w:t>transactions (</w:t>
+      </w:r>
       <w:r>
         <w:rPr>
           <w:u w:val="single"/>
@@ -88,40 +67,29 @@
         </w:rPr>
         <w:t>id_transaction</w:t>
       </w:r>
-      <w:proofErr w:type="spellEnd"/>
-      <w:r>
-        <w:rPr>
-          <w:lang w:val="en-US"/>
-        </w:rPr>
-        <w:t xml:space="preserve">, </w:t>
-      </w:r>
-      <w:proofErr w:type="spellStart"/>
-      <w:r>
-        <w:rPr>
-          <w:lang w:val="en-US"/>
-        </w:rPr>
-        <w:t>first_name</w:t>
-      </w:r>
-      <w:proofErr w:type="spellEnd"/>
-      <w:r>
-        <w:rPr>
-          <w:lang w:val="en-US"/>
-        </w:rPr>
-        <w:t xml:space="preserve">, </w:t>
-      </w:r>
-      <w:proofErr w:type="spellStart"/>
-      <w:r>
-        <w:rPr>
-          <w:lang w:val="en-US"/>
-        </w:rPr>
-        <w:t>last_name</w:t>
-      </w:r>
-      <w:proofErr w:type="spellEnd"/>
-      <w:r>
-        <w:rPr>
-          <w:lang w:val="en-US"/>
-        </w:rPr>
-        <w:t>, description, amount)</w:t>
+      <w:r>
+        <w:rPr>
+          <w:lang w:val="en-US"/>
+        </w:rPr>
+        <w:t>, description, amount</w:t>
+      </w:r>
+      <w:r>
+        <w:rPr>
+          <w:lang w:val="en-US"/>
+        </w:rPr>
+        <w:t>, #email</w:t>
+      </w:r>
+      <w:r>
+        <w:rPr>
+          <w:lang w:val="en-US"/>
+        </w:rPr>
+        <w:t>, #email_friend</w:t>
+      </w:r>
+      <w:r>
+        <w:rPr>
+          <w:lang w:val="en-US"/>
+        </w:rPr>
+        <w:t>)</w:t>
       </w:r>
     </w:p>
     <w:p>
@@ -132,71 +100,51 @@
           <w:lang w:val="en-US"/>
         </w:rPr>
       </w:pPr>
-      <w:proofErr w:type="spellStart"/>
-      <w:r>
-        <w:rPr>
-          <w:lang w:val="en-US"/>
-        </w:rPr>
-        <w:t>add_</w:t>
-      </w:r>
-      <w:proofErr w:type="gramStart"/>
-      <w:r>
-        <w:rPr>
-          <w:lang w:val="en-US"/>
-        </w:rPr>
-        <w:t>friend</w:t>
-      </w:r>
-      <w:proofErr w:type="spellEnd"/>
-      <w:r>
-        <w:rPr>
-          <w:lang w:val="en-US"/>
-        </w:rPr>
-        <w:t>(</w:t>
-      </w:r>
-      <w:proofErr w:type="gramEnd"/>
+      <w:r>
+        <w:rPr>
+          <w:lang w:val="en-US"/>
+        </w:rPr>
+        <w:t>add_friend</w:t>
+      </w:r>
+      <w:r>
+        <w:rPr>
+          <w:lang w:val="en-US"/>
+        </w:rPr>
+        <w:t xml:space="preserve"> </w:t>
+      </w:r>
+      <w:r>
+        <w:rPr>
+          <w:u w:val="words"/>
+          <w:lang w:val="en-US"/>
+        </w:rPr>
+        <w:t xml:space="preserve">(#email </w:t>
+      </w:r>
+      <w:r>
+        <w:rPr>
+          <w:lang w:val="en-US"/>
+        </w:rPr>
+        <w:t>,</w:t>
+      </w:r>
+      <w:r>
+        <w:rPr>
+          <w:u w:val="words"/>
+          <w:lang w:val="en-US"/>
+        </w:rPr>
+        <w:t xml:space="preserve"> </w:t>
+      </w:r>
+      <w:r>
+        <w:rPr>
+          <w:u w:val="words"/>
+          <w:lang w:val="en-US"/>
+        </w:rPr>
+        <w:t>#email_friend</w:t>
+      </w:r>
       <w:r>
         <w:rPr>
           <w:u w:val="single"/>
           <w:lang w:val="en-US"/>
         </w:rPr>
-        <w:t>#email, #email_friend)</w:t>
-      </w:r>
-    </w:p>
-    <w:p>
-      <w:pPr>
-        <w:pStyle w:val="Sansinterligne"/>
-        <w:rPr>
-          <w:lang w:val="en-US"/>
-        </w:rPr>
-      </w:pPr>
-      <w:proofErr w:type="spellStart"/>
-      <w:r>
-        <w:rPr>
-          <w:lang w:val="en-US"/>
-        </w:rPr>
-        <w:t>user_</w:t>
-      </w:r>
-      <w:proofErr w:type="gramStart"/>
-      <w:r>
-        <w:rPr>
-          <w:lang w:val="en-US"/>
-        </w:rPr>
-        <w:t>transaction</w:t>
-      </w:r>
-      <w:proofErr w:type="spellEnd"/>
-      <w:r>
-        <w:rPr>
-          <w:lang w:val="en-US"/>
-        </w:rPr>
-        <w:t>(</w:t>
-      </w:r>
-      <w:proofErr w:type="gramEnd"/>
-      <w:r>
-        <w:rPr>
-          <w:u w:val="single"/>
-          <w:lang w:val="en-US"/>
-        </w:rPr>
-        <w:t>#id_transaction, #email)</w:t>
+        <w:t>)</w:t>
       </w:r>
     </w:p>
     <w:sectPr>

</xml_diff>